<commit_message>
made it so that you need to answer all questions before submitting
</commit_message>
<xml_diff>
--- a/BE_De_Bakker_Luka.docx
+++ b/BE_De_Bakker_Luka.docx
@@ -193,17 +193,15 @@
       <w:pPr>
         <w:pStyle w:val="Title"/>
         <w:rPr>
-          <w:lang w:val="en-US"/>
-        </w:rPr>
-      </w:pPr>
-      <w:proofErr w:type="spellStart"/>
-      <w:r>
-        <w:rPr>
-          <w:lang w:val="en-US"/>
+          <w:lang w:val="nl-NL"/>
+        </w:rPr>
+      </w:pPr>
+      <w:r>
+        <w:rPr>
+          <w:lang w:val="nl-NL"/>
         </w:rPr>
         <w:t>LuQu</w:t>
       </w:r>
-      <w:proofErr w:type="spellEnd"/>
     </w:p>
     <w:p>
       <w:pPr>
@@ -351,49 +349,15 @@
           <w:lang w:val="nl-NL"/>
         </w:rPr>
       </w:pPr>
-      <w:r>
-        <w:rPr>
-          <w:lang w:val="nl-NL"/>
-        </w:rPr>
-        <w:fldChar w:fldCharType="begin"/>
-      </w:r>
-      <w:r>
-        <w:rPr>
-          <w:lang w:val="nl-NL"/>
-        </w:rPr>
-        <w:instrText xml:space="preserve"> HYPERLINK "</w:instrText>
-      </w:r>
-      <w:r>
-        <w:rPr>
-          <w:lang w:val="nl-NL"/>
-        </w:rPr>
-        <w:instrText>https://github.com/DeBakkerLuka/BackEnd-Project-DeBakkerLuka</w:instrText>
-      </w:r>
-      <w:r>
-        <w:rPr>
-          <w:lang w:val="nl-NL"/>
-        </w:rPr>
-        <w:instrText xml:space="preserve">" </w:instrText>
-      </w:r>
-      <w:r>
-        <w:rPr>
-          <w:lang w:val="nl-NL"/>
-        </w:rPr>
-        <w:fldChar w:fldCharType="separate"/>
-      </w:r>
-      <w:r>
-        <w:rPr>
-          <w:rStyle w:val="Hyperlink"/>
-          <w:lang w:val="nl-NL"/>
-        </w:rPr>
-        <w:t>https://github.com/DeBakkerLuka/BackEnd-Project-DeBakkerLuka</w:t>
-      </w:r>
-      <w:r>
-        <w:rPr>
-          <w:lang w:val="nl-NL"/>
-        </w:rPr>
-        <w:fldChar w:fldCharType="end"/>
-      </w:r>
+      <w:hyperlink r:id="rId9" w:history="1">
+        <w:r>
+          <w:rPr>
+            <w:rStyle w:val="Hyperlink"/>
+            <w:lang w:val="nl-NL"/>
+          </w:rPr>
+          <w:t>https://github.com/DeBakkerLuka/BackEnd-Project-DeBakkerLuka</w:t>
+        </w:r>
+      </w:hyperlink>
     </w:p>
     <w:p>
       <w:pPr>
@@ -496,7 +460,7 @@
                     <pic:cNvPicPr/>
                   </pic:nvPicPr>
                   <pic:blipFill>
-                    <a:blip r:embed="rId9">
+                    <a:blip r:embed="rId10">
                       <a:extLst>
                         <a:ext uri="{28A0092B-C50C-407E-A947-70E740481C1C}">
                           <a14:useLocalDpi xmlns:a14="http://schemas.microsoft.com/office/drawing/2010/main" val="0"/>
@@ -776,7 +740,19 @@
         <w:rPr>
           <w:lang w:val="nl-NL"/>
         </w:rPr>
-        <w:t>+- 80 uur. Veel te veel.</w:t>
+        <w:t xml:space="preserve">+- </w:t>
+      </w:r>
+      <w:r>
+        <w:rPr>
+          <w:lang w:val="nl-NL"/>
+        </w:rPr>
+        <w:t>6</w:t>
+      </w:r>
+      <w:r>
+        <w:rPr>
+          <w:lang w:val="nl-NL"/>
+        </w:rPr>
+        <w:t>0 uur. Veel te veel.</w:t>
       </w:r>
     </w:p>
     <w:p>
@@ -808,21 +784,7 @@
         <w:rPr>
           <w:lang w:val="en-US"/>
         </w:rPr>
-        <w:t xml:space="preserve">De </w:t>
-      </w:r>
-      <w:proofErr w:type="spellStart"/>
-      <w:r>
-        <w:rPr>
-          <w:lang w:val="en-US"/>
-        </w:rPr>
-        <w:t>ModelView</w:t>
-      </w:r>
-      <w:proofErr w:type="spellEnd"/>
-      <w:r>
-        <w:rPr>
-          <w:lang w:val="en-US"/>
-        </w:rPr>
-        <w:t xml:space="preserve"> van Questions &amp; A</w:t>
+        <w:t>De ModelView van Questions &amp; A</w:t>
       </w:r>
       <w:r>
         <w:rPr>
@@ -1003,10 +965,10 @@
       </w:pPr>
     </w:p>
     <w:sectPr>
-      <w:footerReference w:type="even" r:id="rId10"/>
-      <w:footerReference w:type="default" r:id="rId11"/>
-      <w:headerReference w:type="first" r:id="rId12"/>
-      <w:footerReference w:type="first" r:id="rId13"/>
+      <w:footerReference w:type="even" r:id="rId11"/>
+      <w:footerReference w:type="default" r:id="rId12"/>
+      <w:headerReference w:type="first" r:id="rId13"/>
+      <w:footerReference w:type="first" r:id="rId14"/>
       <w:pgSz w:w="11900" w:h="16840"/>
       <w:pgMar w:top="1440" w:right="1440" w:bottom="1440" w:left="1440" w:header="567" w:footer="567" w:gutter="0"/>
       <w:pgNumType w:start="0"/>

</xml_diff>